<commit_message>
Changes adding new entities Role, TimeInterval
</commit_message>
<xml_diff>
--- a/RedOntologíasHércules-RIAMDEUSTO_updated.docx
+++ b/RedOntologíasHércules-RIAMDEUSTO_updated.docx
@@ -232,6 +232,266 @@
         <w:tc>
           <w:tcPr>
             <w:tcW w:w="849" w:type="pct"/>
+          </w:tcPr>
+          <w:p>
+            <w:pPr>
+              <w:spacing w:line="240" w:lineRule="auto"/>
+              <w:textAlignment w:val="baseline"/>
+              <w:rPr>
+                <w:rFonts w:ascii="Courier New" w:hAnsi="Courier New" w:cs="Courier New"/>
+                <w:b/>
+                <w:szCs w:val="20"/>
+              </w:rPr>
+            </w:pPr>
+            <w:proofErr w:type="spellStart"/>
+            <w:r>
+              <w:rPr>
+                <w:rFonts w:ascii="Courier New" w:hAnsi="Courier New" w:cs="Courier New"/>
+                <w:b/>
+                <w:szCs w:val="20"/>
+              </w:rPr>
+              <w:t>Accreditation</w:t>
+            </w:r>
+            <w:proofErr w:type="spellEnd"/>
+          </w:p>
+        </w:tc>
+        <w:tc>
+          <w:tcPr>
+            <w:tcW w:w="2248" w:type="pct"/>
+          </w:tcPr>
+          <w:p>
+            <w:pPr>
+              <w:pStyle w:val="Listatablas"/>
+              <w:jc w:val="left"/>
+              <w:rPr>
+                <w:lang w:val="en-GB"/>
+              </w:rPr>
+            </w:pPr>
+          </w:p>
+        </w:tc>
+        <w:tc>
+          <w:tcPr>
+            <w:tcW w:w="472" w:type="pct"/>
+          </w:tcPr>
+          <w:p>
+            <w:pPr>
+              <w:spacing w:line="240" w:lineRule="auto"/>
+              <w:jc w:val="left"/>
+              <w:textAlignment w:val="baseline"/>
+              <w:rPr>
+                <w:rFonts w:cs="Open Sans"/>
+                <w:szCs w:val="20"/>
+              </w:rPr>
+            </w:pPr>
+          </w:p>
+        </w:tc>
+        <w:tc>
+          <w:tcPr>
+            <w:tcW w:w="1432" w:type="pct"/>
+          </w:tcPr>
+          <w:p>
+            <w:pPr>
+              <w:pStyle w:val="Listatables-nivel2"/>
+              <w:numPr>
+                <w:ilvl w:val="0"/>
+                <w:numId w:val="81"/>
+              </w:numPr>
+            </w:pPr>
+            <w:r>
+              <w:t xml:space="preserve">An Accreditation models research and academic position accreditations </w:t>
+            </w:r>
+          </w:p>
+        </w:tc>
+      </w:tr>
+      <w:tr>
+        <w:tc>
+          <w:tcPr>
+            <w:tcW w:w="849" w:type="pct"/>
+          </w:tcPr>
+          <w:p>
+            <w:pPr>
+              <w:spacing w:line="240" w:lineRule="auto"/>
+              <w:textAlignment w:val="baseline"/>
+              <w:rPr>
+                <w:rFonts w:ascii="Courier New" w:hAnsi="Courier New" w:cs="Courier New"/>
+                <w:b/>
+                <w:szCs w:val="20"/>
+                <w:lang w:val="en-GB"/>
+              </w:rPr>
+            </w:pPr>
+            <w:proofErr w:type="spellStart"/>
+            <w:r>
+              <w:rPr>
+                <w:rFonts w:ascii="Courier New" w:hAnsi="Courier New" w:cs="Courier New"/>
+                <w:b/>
+                <w:szCs w:val="20"/>
+                <w:lang w:val="en-GB"/>
+              </w:rPr>
+              <w:t>DateTimeInterval</w:t>
+            </w:r>
+            <w:proofErr w:type="spellEnd"/>
+          </w:p>
+        </w:tc>
+        <w:tc>
+          <w:tcPr>
+            <w:tcW w:w="2248" w:type="pct"/>
+          </w:tcPr>
+          <w:p>
+            <w:pPr>
+              <w:pStyle w:val="Listatablas"/>
+              <w:jc w:val="left"/>
+              <w:rPr>
+                <w:lang w:val="en-GB"/>
+              </w:rPr>
+            </w:pPr>
+            <w:r>
+              <w:rPr>
+                <w:lang w:val="en-GB"/>
+              </w:rPr>
+              <w:t xml:space="preserve">From </w:t>
+            </w:r>
+            <w:proofErr w:type="spellStart"/>
+            <w:proofErr w:type="gramStart"/>
+            <w:r>
+              <w:rPr>
+                <w:lang w:val="en-GB"/>
+              </w:rPr>
+              <w:t>vivo:DateTimeInterval</w:t>
+            </w:r>
+            <w:proofErr w:type="spellEnd"/>
+            <w:proofErr w:type="gramEnd"/>
+          </w:p>
+        </w:tc>
+        <w:tc>
+          <w:tcPr>
+            <w:tcW w:w="472" w:type="pct"/>
+          </w:tcPr>
+          <w:p>
+            <w:pPr>
+              <w:spacing w:line="240" w:lineRule="auto"/>
+              <w:jc w:val="left"/>
+              <w:textAlignment w:val="baseline"/>
+              <w:rPr>
+                <w:rFonts w:cs="Open Sans"/>
+                <w:szCs w:val="20"/>
+                <w:lang w:val="en-GB"/>
+              </w:rPr>
+            </w:pPr>
+          </w:p>
+        </w:tc>
+        <w:tc>
+          <w:tcPr>
+            <w:tcW w:w="1432" w:type="pct"/>
+          </w:tcPr>
+          <w:p>
+            <w:pPr>
+              <w:pStyle w:val="Listatables-nivel2"/>
+              <w:numPr>
+                <w:ilvl w:val="0"/>
+                <w:numId w:val="81"/>
+              </w:numPr>
+            </w:pPr>
+            <w:r>
+              <w:t>Models a time span</w:t>
+            </w:r>
+          </w:p>
+        </w:tc>
+      </w:tr>
+      <w:tr>
+        <w:tc>
+          <w:tcPr>
+            <w:tcW w:w="849" w:type="pct"/>
+          </w:tcPr>
+          <w:p>
+            <w:pPr>
+              <w:spacing w:line="240" w:lineRule="auto"/>
+              <w:textAlignment w:val="baseline"/>
+              <w:rPr>
+                <w:rFonts w:ascii="Courier New" w:hAnsi="Courier New" w:cs="Courier New"/>
+                <w:b/>
+                <w:szCs w:val="20"/>
+                <w:lang w:val="en-GB"/>
+              </w:rPr>
+            </w:pPr>
+            <w:r>
+              <w:rPr>
+                <w:rFonts w:ascii="Courier New" w:hAnsi="Courier New" w:cs="Courier New"/>
+                <w:b/>
+                <w:szCs w:val="20"/>
+                <w:lang w:val="en-GB"/>
+              </w:rPr>
+              <w:t>Role</w:t>
+            </w:r>
+          </w:p>
+        </w:tc>
+        <w:tc>
+          <w:tcPr>
+            <w:tcW w:w="2248" w:type="pct"/>
+          </w:tcPr>
+          <w:p>
+            <w:pPr>
+              <w:pStyle w:val="Listatablas"/>
+              <w:jc w:val="left"/>
+              <w:rPr>
+                <w:lang w:val="en-GB"/>
+              </w:rPr>
+            </w:pPr>
+            <w:r>
+              <w:rPr>
+                <w:lang w:val="en-GB"/>
+              </w:rPr>
+              <w:t xml:space="preserve">Based on </w:t>
+            </w:r>
+            <w:proofErr w:type="spellStart"/>
+            <w:proofErr w:type="gramStart"/>
+            <w:r>
+              <w:rPr>
+                <w:lang w:val="en-GB"/>
+              </w:rPr>
+              <w:t>vivo:Role</w:t>
+            </w:r>
+            <w:bookmarkStart w:id="0" w:name="_GoBack"/>
+            <w:bookmarkEnd w:id="0"/>
+            <w:proofErr w:type="spellEnd"/>
+            <w:proofErr w:type="gramEnd"/>
+          </w:p>
+        </w:tc>
+        <w:tc>
+          <w:tcPr>
+            <w:tcW w:w="472" w:type="pct"/>
+          </w:tcPr>
+          <w:p>
+            <w:pPr>
+              <w:spacing w:line="240" w:lineRule="auto"/>
+              <w:jc w:val="left"/>
+              <w:textAlignment w:val="baseline"/>
+              <w:rPr>
+                <w:rFonts w:cs="Open Sans"/>
+                <w:szCs w:val="20"/>
+                <w:lang w:val="en-GB"/>
+              </w:rPr>
+            </w:pPr>
+          </w:p>
+        </w:tc>
+        <w:tc>
+          <w:tcPr>
+            <w:tcW w:w="1432" w:type="pct"/>
+          </w:tcPr>
+          <w:p>
+            <w:pPr>
+              <w:pStyle w:val="Listatables-nivel2"/>
+              <w:numPr>
+                <w:ilvl w:val="0"/>
+                <w:numId w:val="81"/>
+              </w:numPr>
+            </w:pPr>
+          </w:p>
+        </w:tc>
+      </w:tr>
+      <w:tr>
+        <w:tc>
+          <w:tcPr>
+            <w:tcW w:w="849" w:type="pct"/>
             <w:hideMark/>
           </w:tcPr>
           <w:p>
@@ -669,6 +929,7 @@
                 <w:rFonts w:cs="Open Sans"/>
                 <w:szCs w:val="20"/>
               </w:rPr>
+              <w:lastRenderedPageBreak/>
               <w:t> </w:t>
             </w:r>
           </w:p>
@@ -689,6 +950,7 @@
               <w:rPr>
                 <w:lang w:val="en-GB"/>
               </w:rPr>
+              <w:lastRenderedPageBreak/>
               <w:t>FOAF (Friend of a Friend): </w:t>
             </w:r>
             <w:hyperlink r:id="rId12" w:tgtFrame="_blank" w:history="1">
@@ -775,6 +1037,7 @@
                 <w:rFonts w:cs="Open Sans"/>
                 <w:szCs w:val="20"/>
               </w:rPr>
+              <w:lastRenderedPageBreak/>
               <w:t>Attribution</w:t>
             </w:r>
             <w:proofErr w:type="spellEnd"/>
@@ -800,6 +1063,7 @@
               </w:numPr>
             </w:pPr>
             <w:r>
+              <w:lastRenderedPageBreak/>
               <w:t>An </w:t>
             </w:r>
             <w:r>
@@ -825,7 +1089,11 @@
               <w:t> </w:t>
             </w:r>
             <w:r>
-              <w:t xml:space="preserve">which carries out several </w:t>
+              <w:t xml:space="preserve">which </w:t>
+            </w:r>
+            <w:r>
+              <w:lastRenderedPageBreak/>
+              <w:t xml:space="preserve">carries out several </w:t>
             </w:r>
             <w:r>
               <w:rPr>
@@ -854,11 +1122,7 @@
               <w:t>has knowledge areas</w:t>
             </w:r>
             <w:r>
-              <w:t xml:space="preserve">”. It is a </w:t>
-            </w:r>
-            <w:r>
-              <w:lastRenderedPageBreak/>
-              <w:t xml:space="preserve">child of </w:t>
+              <w:t xml:space="preserve">”. It is a child of </w:t>
             </w:r>
             <w:proofErr w:type="spellStart"/>
             <w:proofErr w:type="gramStart"/>
@@ -1677,7 +1941,14 @@
               <w:rPr>
                 <w:lang w:val="en-GB"/>
               </w:rPr>
-              <w:t>SWRC-FE (SWRC Funding Extension): </w:t>
+              <w:t xml:space="preserve">SWRC-FE (SWRC Funding </w:t>
+            </w:r>
+            <w:r>
+              <w:rPr>
+                <w:lang w:val="en-GB"/>
+              </w:rPr>
+              <w:lastRenderedPageBreak/>
+              <w:t>Extension): </w:t>
             </w:r>
             <w:hyperlink r:id="rId14" w:tgtFrame="_blank" w:history="1">
               <w:r>
@@ -1724,6 +1995,7 @@
                 <w:rFonts w:cs="Open Sans"/>
                 <w:szCs w:val="20"/>
               </w:rPr>
+              <w:lastRenderedPageBreak/>
               <w:t>Creative</w:t>
             </w:r>
             <w:proofErr w:type="spellEnd"/>
@@ -1875,7 +2147,14 @@
               <w:rPr>
                 <w:lang w:val="en-GB"/>
               </w:rPr>
-              <w:t xml:space="preserve">. Each organization taking part in a </w:t>
+              <w:t xml:space="preserve">. Each </w:t>
+            </w:r>
+            <w:r>
+              <w:rPr>
+                <w:lang w:val="en-GB"/>
+              </w:rPr>
+              <w:lastRenderedPageBreak/>
+              <w:t xml:space="preserve">organization taking part in a </w:t>
             </w:r>
             <w:r>
               <w:rPr>
@@ -2842,14 +3121,14 @@
               <w:rPr>
                 <w:lang w:val="en-GB"/>
               </w:rPr>
-              <w:t xml:space="preserve">. The types of expenses considered are: Personnel Expenses, Subcontracting, Travel, Equipment, Research Infrastructure and Other Goods </w:t>
+              <w:t xml:space="preserve">. The types of expenses considered </w:t>
             </w:r>
             <w:r>
               <w:rPr>
                 <w:lang w:val="en-GB"/>
               </w:rPr>
               <w:lastRenderedPageBreak/>
-              <w:t xml:space="preserve">and Services. </w:t>
+              <w:t xml:space="preserve">are: Personnel Expenses, Subcontracting, Travel, Equipment, Research Infrastructure and Other Goods and Services. </w:t>
             </w:r>
             <w:r>
               <w:rPr>
@@ -3289,13 +3568,7 @@
               <w:rPr>
                 <w:lang w:val="en-GB"/>
               </w:rPr>
-              <w:t xml:space="preserve"> </w:t>
-            </w:r>
-            <w:r>
-              <w:rPr>
-                <w:lang w:val="en-GB"/>
-              </w:rPr>
-              <w:t xml:space="preserve">(property </w:t>
+              <w:t xml:space="preserve"> (property </w:t>
             </w:r>
             <w:proofErr w:type="spellStart"/>
             <w:r>
@@ -3406,6 +3679,7 @@
                 <w:b/>
                 <w:szCs w:val="20"/>
               </w:rPr>
+              <w:lastRenderedPageBreak/>
               <w:t>Publication</w:t>
             </w:r>
             <w:proofErr w:type="spellEnd"/>
@@ -3593,7 +3867,6 @@
                 <w:rFonts w:ascii="Courier New" w:hAnsi="Courier New" w:cs="Courier New"/>
                 <w:lang w:val="en-GB"/>
               </w:rPr>
-              <w:lastRenderedPageBreak/>
               <w:t>EditorialArticle</w:t>
             </w:r>
             <w:proofErr w:type="spellEnd"/>
@@ -3714,7 +3987,6 @@
                 <w:rFonts w:cs="Open Sans"/>
                 <w:szCs w:val="20"/>
               </w:rPr>
-              <w:lastRenderedPageBreak/>
               <w:t>Attribution</w:t>
             </w:r>
             <w:proofErr w:type="spellEnd"/>
@@ -3775,14 +4047,7 @@
               <w:rPr>
                 <w:lang w:val="en-GB"/>
               </w:rPr>
-              <w:t xml:space="preserve">ublication concept are based on types defined by BIBO ontology. Currently, the </w:t>
-            </w:r>
-            <w:r>
-              <w:rPr>
-                <w:lang w:val="en-GB"/>
-              </w:rPr>
-              <w:lastRenderedPageBreak/>
-              <w:t xml:space="preserve">following set of publication-related entities are supported: </w:t>
+              <w:t xml:space="preserve">ublication concept are based on types defined by BIBO ontology. Currently, the following set of publication-related entities are supported: </w:t>
             </w:r>
             <w:proofErr w:type="spellStart"/>
             <w:r>
@@ -4011,7 +4276,6 @@
                 <w:b/>
                 <w:szCs w:val="20"/>
               </w:rPr>
-              <w:lastRenderedPageBreak/>
               <w:t>Activity</w:t>
             </w:r>
             <w:proofErr w:type="spellEnd"/>
@@ -4050,6 +4314,9 @@
             <w:pPr>
               <w:pStyle w:val="Listatablas"/>
               <w:jc w:val="left"/>
+              <w:rPr>
+                <w:lang w:val="en-GB"/>
+              </w:rPr>
             </w:pPr>
             <w:r>
               <w:rPr>
@@ -4423,12 +4690,14 @@
               <w:rPr>
                 <w:rFonts w:cs="Open Sans"/>
                 <w:szCs w:val="20"/>
+                <w:lang w:val="en-GB"/>
               </w:rPr>
             </w:pPr>
             <w:r>
               <w:rPr>
                 <w:rFonts w:cs="Open Sans"/>
                 <w:szCs w:val="20"/>
+                <w:lang w:val="en-GB"/>
               </w:rPr>
               <w:t> </w:t>
             </w:r>
@@ -4774,6 +5043,7 @@
                 <w:rFonts w:cs="Open Sans"/>
                 <w:szCs w:val="20"/>
               </w:rPr>
+              <w:lastRenderedPageBreak/>
               <w:t>Tipo </w:t>
             </w:r>
           </w:p>
@@ -4824,6 +5094,7 @@
               <w:pStyle w:val="Listatablas"/>
             </w:pPr>
             <w:r>
+              <w:lastRenderedPageBreak/>
               <w:t>Una </w:t>
             </w:r>
             <w:proofErr w:type="spellStart"/>
@@ -4879,7 +5150,6 @@
                 <w:szCs w:val="20"/>
                 <w:lang w:val="en-GB"/>
               </w:rPr>
-              <w:lastRenderedPageBreak/>
               <w:t>GeographicalScope</w:t>
             </w:r>
             <w:proofErr w:type="spellEnd"/>
@@ -5720,6 +5990,7 @@
                 <w:rFonts w:cs="Open Sans"/>
                 <w:szCs w:val="20"/>
               </w:rPr>
+              <w:lastRenderedPageBreak/>
               <w:t> </w:t>
             </w:r>
           </w:p>
@@ -5742,6 +6013,7 @@
               <w:rPr>
                 <w:lang w:val="en-GB"/>
               </w:rPr>
+              <w:lastRenderedPageBreak/>
               <w:t>Modeled</w:t>
             </w:r>
             <w:proofErr w:type="spellEnd"/>
@@ -5834,6 +6106,7 @@
                 <w:rFonts w:cs="Open Sans"/>
                 <w:szCs w:val="20"/>
               </w:rPr>
+              <w:lastRenderedPageBreak/>
               <w:t>Attribution</w:t>
             </w:r>
             <w:proofErr w:type="spellEnd"/>
@@ -5883,6 +6156,7 @@
               <w:rPr>
                 <w:lang w:val="en-GB"/>
               </w:rPr>
+              <w:lastRenderedPageBreak/>
               <w:t>ROH will be populated wit</w:t>
             </w:r>
             <w:r>
@@ -5903,7 +6177,14 @@
               <w:rPr>
                 <w:lang w:val="en-GB"/>
               </w:rPr>
-              <w:t xml:space="preserve"> concepts. A Person, Activity, </w:t>
+              <w:t xml:space="preserve"> </w:t>
+            </w:r>
+            <w:r>
+              <w:rPr>
+                <w:lang w:val="en-GB"/>
+              </w:rPr>
+              <w:lastRenderedPageBreak/>
+              <w:t xml:space="preserve">concepts. A Person, Activity, </w:t>
             </w:r>
             <w:proofErr w:type="gramStart"/>
             <w:r>
@@ -5917,14 +6198,7 @@
               <w:rPr>
                 <w:lang w:val="en-GB"/>
               </w:rPr>
-              <w:t xml:space="preserve"> and Organization can </w:t>
-            </w:r>
-            <w:r>
-              <w:rPr>
-                <w:lang w:val="en-GB"/>
-              </w:rPr>
-              <w:lastRenderedPageBreak/>
-              <w:t xml:space="preserve">be qualified by a </w:t>
+              <w:t xml:space="preserve"> and Organization can be qualified by a </w:t>
             </w:r>
             <w:proofErr w:type="spellStart"/>
             <w:r>
@@ -6017,13 +6291,7 @@
               <w:rPr>
                 <w:lang w:val="en-GB"/>
               </w:rPr>
-              <w:t>may be bound to any searchable entity in ROH</w:t>
-            </w:r>
-            <w:r>
-              <w:rPr>
-                <w:lang w:val="en-GB"/>
-              </w:rPr>
-              <w:t xml:space="preserve"> </w:t>
+              <w:t xml:space="preserve">may be bound to any searchable entity in ROH </w:t>
             </w:r>
             <w:r>
               <w:rPr>
@@ -6127,6 +6395,9 @@
           <w:p>
             <w:pPr>
               <w:pStyle w:val="Listatablas"/>
+              <w:rPr>
+                <w:lang w:val="en-GB"/>
+              </w:rPr>
             </w:pPr>
             <w:r>
               <w:rPr>
@@ -6686,8 +6957,6 @@
               </w:rPr>
               <w:t xml:space="preserve"> to be able to retrieve data related to labels and certificates from researchers. </w:t>
             </w:r>
-            <w:bookmarkStart w:id="0" w:name="_GoBack"/>
-            <w:bookmarkEnd w:id="0"/>
           </w:p>
           <w:p>
             <w:pPr>
@@ -6851,15 +7120,8 @@
                 <w:rFonts w:cs="Open Sans"/>
                 <w:szCs w:val="20"/>
               </w:rPr>
-              <w:t>Indicadores genera</w:t>
-            </w:r>
-            <w:r>
-              <w:rPr>
-                <w:rFonts w:cs="Open Sans"/>
-                <w:szCs w:val="20"/>
-              </w:rPr>
               <w:lastRenderedPageBreak/>
-              <w:t>les de calidad</w:t>
+              <w:t>Indicadores generales de calidad</w:t>
             </w:r>
           </w:p>
           <w:p>
@@ -7041,6 +7303,7 @@
             <w:pPr>
               <w:rPr>
                 <w:rFonts w:cs="Open Sans"/>
+                <w:color w:val="FF0000"/>
                 <w:szCs w:val="20"/>
               </w:rPr>
             </w:pPr>
@@ -7050,15 +7313,16 @@
                 <w:rFonts w:ascii="Courier New" w:hAnsi="Courier New" w:cs="Courier New"/>
                 <w:b/>
                 <w:bCs/>
-                <w:szCs w:val="20"/>
-              </w:rPr>
-              <w:lastRenderedPageBreak/>
+                <w:color w:val="FF0000"/>
+                <w:szCs w:val="20"/>
+              </w:rPr>
               <w:t>ResearchIndicator</w:t>
             </w:r>
             <w:proofErr w:type="spellEnd"/>
             <w:r>
               <w:rPr>
                 <w:rFonts w:cs="Open Sans"/>
+                <w:color w:val="FF0000"/>
                 <w:szCs w:val="20"/>
               </w:rPr>
               <w:t xml:space="preserve"> (Indicador de investigación)</w:t>
@@ -7077,8 +7341,14 @@
                 <w:tab w:val="num" w:pos="664"/>
               </w:tabs>
               <w:ind w:left="170" w:hanging="142"/>
+              <w:rPr>
+                <w:color w:val="FF0000"/>
+              </w:rPr>
             </w:pPr>
             <w:r>
+              <w:rPr>
+                <w:color w:val="FF0000"/>
+              </w:rPr>
               <w:t xml:space="preserve">A definir como entidad nueva basado en: </w:t>
             </w:r>
           </w:p>
@@ -7093,6 +7363,7 @@
               <w:ind w:left="159" w:hanging="168"/>
               <w:rPr>
                 <w:rFonts w:cs="Open Sans"/>
+                <w:color w:val="FF0000"/>
                 <w:szCs w:val="20"/>
               </w:rPr>
             </w:pPr>
@@ -7101,6 +7372,7 @@
             <w:r>
               <w:rPr>
                 <w:rFonts w:cs="Open Sans"/>
+                <w:color w:val="FF0000"/>
                 <w:szCs w:val="20"/>
               </w:rPr>
               <w:t>cerif:Metrics</w:t>
@@ -7120,7 +7392,7 @@
               <w:rPr>
                 <w:rStyle w:val="Hyperlink"/>
                 <w:rFonts w:cs="Open Sans"/>
-                <w:color w:val="auto"/>
+                <w:color w:val="FF0000"/>
                 <w:szCs w:val="20"/>
                 <w:u w:val="none"/>
               </w:rPr>
@@ -7128,6 +7400,7 @@
             <w:r>
               <w:rPr>
                 <w:rFonts w:cs="Open Sans"/>
+                <w:color w:val="FF0000"/>
                 <w:szCs w:val="20"/>
               </w:rPr>
               <w:t xml:space="preserve">VIVO ontologías: </w:t>
@@ -7137,7 +7410,7 @@
                 <w:rPr>
                   <w:rStyle w:val="Hyperlink"/>
                   <w:rFonts w:cs="Open Sans"/>
-                  <w:color w:val="auto"/>
+                  <w:color w:val="FF0000"/>
                   <w:szCs w:val="20"/>
                 </w:rPr>
                 <w:t>https://wiki.duraspace.org/display/VIVODOC110x/VIVO+Ontology+Domain+Definition</w:t>
@@ -7155,6 +7428,7 @@
               <w:ind w:left="159" w:hanging="168"/>
               <w:rPr>
                 <w:rFonts w:cs="Open Sans"/>
+                <w:color w:val="FF0000"/>
                 <w:szCs w:val="20"/>
               </w:rPr>
             </w:pPr>
@@ -7162,6 +7436,7 @@
             <w:r>
               <w:rPr>
                 <w:rFonts w:cs="Open Sans"/>
+                <w:color w:val="FF0000"/>
                 <w:szCs w:val="20"/>
               </w:rPr>
               <w:t>BiDO</w:t>
@@ -7170,6 +7445,7 @@
             <w:r>
               <w:rPr>
                 <w:rFonts w:cs="Open Sans"/>
+                <w:color w:val="FF0000"/>
                 <w:szCs w:val="20"/>
               </w:rPr>
               <w:t xml:space="preserve"> (</w:t>
@@ -7179,6 +7455,7 @@
                 <w:rPr>
                   <w:rStyle w:val="Hyperlink"/>
                   <w:rFonts w:eastAsiaTheme="majorEastAsia" w:cs="Open Sans"/>
+                  <w:color w:val="FF0000"/>
                   <w:szCs w:val="20"/>
                 </w:rPr>
                 <w:t>http://www.sparontologies.net/ontologies/bido</w:t>
@@ -7187,6 +7464,7 @@
             <w:r>
               <w:rPr>
                 <w:rFonts w:cs="Open Sans"/>
+                <w:color w:val="FF0000"/>
                 <w:szCs w:val="20"/>
               </w:rPr>
               <w:t>)</w:t>
@@ -7195,8 +7473,14 @@
           <w:p>
             <w:pPr>
               <w:pStyle w:val="Listatablas"/>
+              <w:rPr>
+                <w:color w:val="FF0000"/>
+              </w:rPr>
             </w:pPr>
             <w:r>
+              <w:rPr>
+                <w:color w:val="FF0000"/>
+              </w:rPr>
               <w:t>Extensiones a SWRC, ESWRC desarrolladas para DKH</w:t>
             </w:r>
           </w:p>
@@ -7217,12 +7501,14 @@
               <w:jc w:val="left"/>
               <w:rPr>
                 <w:rFonts w:cs="Open Sans"/>
+                <w:color w:val="FF0000"/>
                 <w:szCs w:val="20"/>
               </w:rPr>
             </w:pPr>
             <w:r>
               <w:rPr>
                 <w:rFonts w:cs="Open Sans"/>
+                <w:color w:val="FF0000"/>
                 <w:szCs w:val="20"/>
               </w:rPr>
               <w:t>ID</w:t>
@@ -7240,6 +7526,7 @@
               <w:jc w:val="left"/>
               <w:rPr>
                 <w:rFonts w:cs="Open Sans"/>
+                <w:color w:val="FF0000"/>
                 <w:szCs w:val="20"/>
               </w:rPr>
             </w:pPr>
@@ -7247,6 +7534,7 @@
             <w:r>
               <w:rPr>
                 <w:rFonts w:cs="Open Sans"/>
+                <w:color w:val="FF0000"/>
                 <w:szCs w:val="20"/>
                 <w:lang w:val="en-GB"/>
               </w:rPr>
@@ -7256,6 +7544,7 @@
             <w:r>
               <w:rPr>
                 <w:rFonts w:cs="Open Sans"/>
+                <w:color w:val="FF0000"/>
                 <w:szCs w:val="20"/>
                 <w:lang w:val="en-GB"/>
               </w:rPr>
@@ -7274,6 +7563,7 @@
               <w:jc w:val="left"/>
               <w:rPr>
                 <w:rFonts w:cs="Open Sans"/>
+                <w:color w:val="FF0000"/>
                 <w:szCs w:val="20"/>
               </w:rPr>
             </w:pPr>
@@ -7281,6 +7571,7 @@
             <w:r>
               <w:rPr>
                 <w:rFonts w:cs="Open Sans"/>
+                <w:color w:val="FF0000"/>
                 <w:szCs w:val="20"/>
                 <w:lang w:val="en-GB"/>
               </w:rPr>
@@ -7300,12 +7591,14 @@
               <w:jc w:val="left"/>
               <w:rPr>
                 <w:rFonts w:cs="Open Sans"/>
+                <w:color w:val="FF0000"/>
                 <w:szCs w:val="20"/>
               </w:rPr>
             </w:pPr>
             <w:r>
               <w:rPr>
                 <w:rFonts w:cs="Open Sans"/>
+                <w:color w:val="FF0000"/>
                 <w:szCs w:val="20"/>
                 <w:lang w:val="en-GB"/>
               </w:rPr>
@@ -7320,23 +7613,29 @@
           <w:p>
             <w:pPr>
               <w:pStyle w:val="Listatablas"/>
+              <w:rPr>
+                <w:color w:val="FF0000"/>
+              </w:rPr>
             </w:pPr>
             <w:r>
+              <w:rPr>
+                <w:color w:val="FF0000"/>
+              </w:rPr>
               <w:t xml:space="preserve">Un </w:t>
             </w:r>
             <w:proofErr w:type="spellStart"/>
             <w:r>
+              <w:rPr>
+                <w:color w:val="FF0000"/>
+              </w:rPr>
               <w:t>ResearchIndicator</w:t>
             </w:r>
             <w:proofErr w:type="spellEnd"/>
             <w:r>
-              <w:t xml:space="preserve"> </w:t>
-            </w:r>
-            <w:r>
-              <w:t>en muchos casos puede ser</w:t>
-            </w:r>
-            <w:r>
-              <w:t xml:space="preserve"> generado como resultado de realizar búsquedas en el grafo y agregar de manera programática resultados agrupados acorde con diferentes categorías, periodos temporales, etc. De nuevo, estas entidades serán instanciadas programáticamente con el apoyo de lenguajes de consulta como SPARQL y restricciones como SHACL</w:t>
+              <w:rPr>
+                <w:color w:val="FF0000"/>
+              </w:rPr>
+              <w:t xml:space="preserve"> en muchos casos puede ser generado como resultado de realizar búsquedas en el grafo y agregar de manera programática resultados agrupados acorde con diferentes categorías, periodos temporales, etc. De nuevo, estas entidades serán instanciadas programáticamente con el apoyo de lenguajes de consulta como SPARQL y restricciones como SHACL</w:t>
             </w:r>
           </w:p>
         </w:tc>
@@ -7350,6 +7649,7 @@
             <w:pPr>
               <w:rPr>
                 <w:rFonts w:cs="Open Sans"/>
+                <w:color w:val="FF0000"/>
                 <w:szCs w:val="20"/>
               </w:rPr>
             </w:pPr>
@@ -7359,6 +7659,7 @@
                 <w:rFonts w:ascii="Courier New" w:hAnsi="Courier New" w:cs="Courier New"/>
                 <w:b/>
                 <w:bCs/>
+                <w:color w:val="FF0000"/>
                 <w:szCs w:val="20"/>
               </w:rPr>
               <w:lastRenderedPageBreak/>
@@ -7368,6 +7669,7 @@
             <w:r>
               <w:rPr>
                 <w:rFonts w:ascii="Courier New" w:hAnsi="Courier New" w:cs="Courier New"/>
+                <w:color w:val="FF0000"/>
                 <w:szCs w:val="20"/>
               </w:rPr>
               <w:t xml:space="preserve"> </w:t>
@@ -7375,6 +7677,7 @@
             <w:r>
               <w:rPr>
                 <w:rFonts w:cs="Open Sans"/>
+                <w:color w:val="FF0000"/>
                 <w:szCs w:val="20"/>
               </w:rPr>
               <w:t>(Memoria de investigación)</w:t>
@@ -7393,13 +7696,22 @@
                 <w:tab w:val="num" w:pos="664"/>
               </w:tabs>
               <w:ind w:left="170" w:hanging="142"/>
+              <w:rPr>
+                <w:color w:val="FF0000"/>
+              </w:rPr>
             </w:pPr>
             <w:r>
+              <w:rPr>
+                <w:color w:val="FF0000"/>
+              </w:rPr>
               <w:t xml:space="preserve">A definir como nuevo concepto dentro de la red de ontologías Hércules </w:t>
             </w:r>
             <w:proofErr w:type="spellStart"/>
             <w:proofErr w:type="gramStart"/>
             <w:r>
+              <w:rPr>
+                <w:color w:val="FF0000"/>
+              </w:rPr>
               <w:t>hercules:ResearchReport</w:t>
             </w:r>
             <w:proofErr w:type="spellEnd"/>
@@ -7422,12 +7734,14 @@
               <w:jc w:val="left"/>
               <w:rPr>
                 <w:rFonts w:cs="Open Sans"/>
+                <w:color w:val="FF0000"/>
                 <w:szCs w:val="20"/>
               </w:rPr>
             </w:pPr>
             <w:r>
               <w:rPr>
                 <w:rFonts w:cs="Open Sans"/>
+                <w:color w:val="FF0000"/>
                 <w:szCs w:val="20"/>
               </w:rPr>
               <w:t>ID</w:t>
@@ -7445,6 +7759,7 @@
               <w:jc w:val="left"/>
               <w:rPr>
                 <w:rFonts w:cs="Open Sans"/>
+                <w:color w:val="FF0000"/>
                 <w:szCs w:val="20"/>
               </w:rPr>
             </w:pPr>
@@ -7452,6 +7767,7 @@
             <w:r>
               <w:rPr>
                 <w:rFonts w:cs="Open Sans"/>
+                <w:color w:val="FF0000"/>
                 <w:szCs w:val="20"/>
                 <w:lang w:val="en-GB"/>
               </w:rPr>
@@ -7461,6 +7777,7 @@
             <w:r>
               <w:rPr>
                 <w:rFonts w:cs="Open Sans"/>
+                <w:color w:val="FF0000"/>
                 <w:szCs w:val="20"/>
                 <w:lang w:val="en-GB"/>
               </w:rPr>
@@ -7479,6 +7796,7 @@
               <w:jc w:val="left"/>
               <w:rPr>
                 <w:rFonts w:cs="Open Sans"/>
+                <w:color w:val="FF0000"/>
                 <w:szCs w:val="20"/>
               </w:rPr>
             </w:pPr>
@@ -7486,6 +7804,7 @@
             <w:r>
               <w:rPr>
                 <w:rFonts w:cs="Open Sans"/>
+                <w:color w:val="FF0000"/>
                 <w:szCs w:val="20"/>
                 <w:lang w:val="en-GB"/>
               </w:rPr>
@@ -7505,12 +7824,14 @@
               <w:jc w:val="left"/>
               <w:rPr>
                 <w:rFonts w:cs="Open Sans"/>
+                <w:color w:val="FF0000"/>
                 <w:szCs w:val="20"/>
               </w:rPr>
             </w:pPr>
             <w:r>
               <w:rPr>
                 <w:rFonts w:cs="Open Sans"/>
+                <w:color w:val="FF0000"/>
                 <w:szCs w:val="20"/>
               </w:rPr>
               <w:t>Periodo</w:t>
@@ -7528,6 +7849,7 @@
               <w:jc w:val="left"/>
               <w:rPr>
                 <w:rFonts w:cs="Open Sans"/>
+                <w:color w:val="FF0000"/>
                 <w:szCs w:val="20"/>
               </w:rPr>
             </w:pPr>
@@ -7535,6 +7857,7 @@
             <w:r>
               <w:rPr>
                 <w:rFonts w:cs="Open Sans"/>
+                <w:color w:val="FF0000"/>
                 <w:szCs w:val="20"/>
                 <w:lang w:val="en-GB"/>
               </w:rPr>
@@ -7544,6 +7867,7 @@
             <w:r>
               <w:rPr>
                 <w:rFonts w:cs="Open Sans"/>
+                <w:color w:val="FF0000"/>
                 <w:szCs w:val="20"/>
                 <w:lang w:val="en-GB"/>
               </w:rPr>
@@ -7558,80 +7882,140 @@
           <w:p>
             <w:pPr>
               <w:pStyle w:val="Listatablas"/>
+              <w:rPr>
+                <w:color w:val="FF0000"/>
+              </w:rPr>
             </w:pPr>
             <w:r>
+              <w:rPr>
+                <w:color w:val="FF0000"/>
+              </w:rPr>
               <w:t xml:space="preserve">Un </w:t>
             </w:r>
             <w:proofErr w:type="spellStart"/>
             <w:r>
+              <w:rPr>
+                <w:color w:val="FF0000"/>
+              </w:rPr>
               <w:t>ResearchReport</w:t>
             </w:r>
             <w:proofErr w:type="spellEnd"/>
             <w:r>
+              <w:rPr>
+                <w:color w:val="FF0000"/>
+              </w:rPr>
               <w:t xml:space="preserve"> es generado principalmente por la agregación de varias entidades</w:t>
             </w:r>
           </w:p>
           <w:p>
             <w:pPr>
               <w:pStyle w:val="Listatablas"/>
+              <w:rPr>
+                <w:color w:val="FF0000"/>
+              </w:rPr>
             </w:pPr>
             <w:r>
+              <w:rPr>
+                <w:color w:val="FF0000"/>
+              </w:rPr>
               <w:t xml:space="preserve">Un </w:t>
             </w:r>
             <w:proofErr w:type="spellStart"/>
             <w:r>
+              <w:rPr>
+                <w:color w:val="FF0000"/>
+              </w:rPr>
               <w:t>ResearchReport</w:t>
             </w:r>
             <w:proofErr w:type="spellEnd"/>
             <w:r>
+              <w:rPr>
+                <w:color w:val="FF0000"/>
+              </w:rPr>
               <w:t xml:space="preserve"> es un informe correspondiente a una </w:t>
             </w:r>
             <w:proofErr w:type="spellStart"/>
             <w:r>
+              <w:rPr>
+                <w:color w:val="FF0000"/>
+              </w:rPr>
               <w:t>Organization</w:t>
             </w:r>
             <w:proofErr w:type="spellEnd"/>
             <w:r>
+              <w:rPr>
+                <w:color w:val="FF0000"/>
+              </w:rPr>
               <w:t xml:space="preserve"> y sus </w:t>
             </w:r>
             <w:proofErr w:type="spellStart"/>
             <w:r>
+              <w:rPr>
+                <w:color w:val="FF0000"/>
+              </w:rPr>
               <w:t>sub-organizaciones</w:t>
             </w:r>
             <w:proofErr w:type="spellEnd"/>
             <w:r>
+              <w:rPr>
+                <w:color w:val="FF0000"/>
+              </w:rPr>
               <w:t xml:space="preserve"> para un periodo que recogerá una descripción de los </w:t>
             </w:r>
             <w:proofErr w:type="spellStart"/>
             <w:r>
+              <w:rPr>
+                <w:color w:val="FF0000"/>
+              </w:rPr>
               <w:t>Researchers</w:t>
             </w:r>
             <w:proofErr w:type="spellEnd"/>
             <w:r>
+              <w:rPr>
+                <w:color w:val="FF0000"/>
+              </w:rPr>
               <w:t xml:space="preserve">, sus </w:t>
             </w:r>
             <w:proofErr w:type="spellStart"/>
             <w:r>
+              <w:rPr>
+                <w:color w:val="FF0000"/>
+              </w:rPr>
               <w:t>ResearchResults</w:t>
             </w:r>
             <w:proofErr w:type="spellEnd"/>
             <w:r>
+              <w:rPr>
+                <w:color w:val="FF0000"/>
+              </w:rPr>
               <w:t xml:space="preserve">, sus Projects clasificados por sus </w:t>
             </w:r>
             <w:proofErr w:type="spellStart"/>
             <w:r>
+              <w:rPr>
+                <w:color w:val="FF0000"/>
+              </w:rPr>
               <w:t>KnowledgeAreas</w:t>
             </w:r>
             <w:proofErr w:type="spellEnd"/>
             <w:r>
+              <w:rPr>
+                <w:color w:val="FF0000"/>
+              </w:rPr>
               <w:t xml:space="preserve"> y </w:t>
             </w:r>
             <w:proofErr w:type="spellStart"/>
             <w:r>
+              <w:rPr>
+                <w:color w:val="FF0000"/>
+              </w:rPr>
               <w:t>ResearchLines</w:t>
             </w:r>
             <w:proofErr w:type="spellEnd"/>
             <w:r>
+              <w:rPr>
+                <w:color w:val="FF0000"/>
+              </w:rPr>
               <w:t>.</w:t>
             </w:r>
           </w:p>
@@ -7646,6 +8030,7 @@
             <w:pPr>
               <w:rPr>
                 <w:rFonts w:cs="Open Sans"/>
+                <w:color w:val="FF0000"/>
                 <w:szCs w:val="20"/>
               </w:rPr>
             </w:pPr>
@@ -7654,6 +8039,7 @@
               <w:rPr>
                 <w:rFonts w:ascii="Courier New" w:hAnsi="Courier New" w:cs="Courier New"/>
                 <w:b/>
+                <w:color w:val="FF0000"/>
                 <w:szCs w:val="20"/>
               </w:rPr>
               <w:t>Subject</w:t>
@@ -7664,6 +8050,7 @@
                 <w:rFonts w:cs="Open Sans"/>
                 <w:b/>
                 <w:bCs/>
+                <w:color w:val="FF0000"/>
                 <w:szCs w:val="20"/>
               </w:rPr>
               <w:t xml:space="preserve"> </w:t>
@@ -7671,6 +8058,7 @@
             <w:r>
               <w:rPr>
                 <w:rFonts w:cs="Open Sans"/>
+                <w:color w:val="FF0000"/>
                 <w:szCs w:val="20"/>
               </w:rPr>
               <w:t>(Asignatura) </w:t>
@@ -7682,12 +8070,14 @@
                 <w:rFonts w:ascii="Courier New" w:hAnsi="Courier New" w:cs="Courier New"/>
                 <w:b/>
                 <w:bCs/>
+                <w:color w:val="FF0000"/>
                 <w:szCs w:val="20"/>
               </w:rPr>
             </w:pPr>
             <w:r>
               <w:rPr>
                 <w:rFonts w:cs="Open Sans"/>
+                <w:color w:val="FF0000"/>
                 <w:szCs w:val="20"/>
               </w:rPr>
               <w:t> </w:t>
@@ -7702,29 +8092,50 @@
             <w:pPr>
               <w:pStyle w:val="Listatablas"/>
               <w:jc w:val="left"/>
+              <w:rPr>
+                <w:color w:val="FF0000"/>
+              </w:rPr>
             </w:pPr>
             <w:r>
+              <w:rPr>
+                <w:color w:val="FF0000"/>
+              </w:rPr>
               <w:t xml:space="preserve">Ontología basada en trabajo previo en DKH, llamada </w:t>
             </w:r>
             <w:proofErr w:type="spellStart"/>
             <w:proofErr w:type="gramStart"/>
             <w:r>
+              <w:rPr>
+                <w:color w:val="FF0000"/>
+              </w:rPr>
               <w:t>unisubject</w:t>
             </w:r>
             <w:proofErr w:type="spellEnd"/>
             <w:r>
+              <w:rPr>
+                <w:color w:val="FF0000"/>
+              </w:rPr>
               <w:t> ,</w:t>
             </w:r>
             <w:proofErr w:type="gramEnd"/>
             <w:r>
+              <w:rPr>
+                <w:color w:val="FF0000"/>
+              </w:rPr>
               <w:t xml:space="preserve"> que reutiliza y extiende la ontología </w:t>
             </w:r>
             <w:proofErr w:type="spellStart"/>
             <w:r>
+              <w:rPr>
+                <w:color w:val="FF0000"/>
+              </w:rPr>
               <w:t>Alocom</w:t>
             </w:r>
             <w:proofErr w:type="spellEnd"/>
             <w:r>
+              <w:rPr>
+                <w:color w:val="FF0000"/>
+              </w:rPr>
               <w:t>.  </w:t>
             </w:r>
           </w:p>
@@ -7736,17 +8147,29 @@
                 <w:tab w:val="num" w:pos="664"/>
               </w:tabs>
               <w:ind w:left="170" w:hanging="142"/>
+              <w:rPr>
+                <w:color w:val="FF0000"/>
+              </w:rPr>
             </w:pPr>
             <w:proofErr w:type="spellStart"/>
             <w:r>
+              <w:rPr>
+                <w:color w:val="FF0000"/>
+              </w:rPr>
               <w:t>Pending</w:t>
             </w:r>
             <w:proofErr w:type="spellEnd"/>
             <w:r>
+              <w:rPr>
+                <w:color w:val="FF0000"/>
+              </w:rPr>
               <w:t xml:space="preserve"> </w:t>
             </w:r>
             <w:proofErr w:type="spellStart"/>
             <w:r>
+              <w:rPr>
+                <w:color w:val="FF0000"/>
+              </w:rPr>
               <w:t>development</w:t>
             </w:r>
             <w:proofErr w:type="spellEnd"/>
@@ -7763,12 +8186,14 @@
               <w:textAlignment w:val="baseline"/>
               <w:rPr>
                 <w:rFonts w:cs="Open Sans"/>
+                <w:color w:val="FF0000"/>
                 <w:szCs w:val="20"/>
               </w:rPr>
             </w:pPr>
             <w:r>
               <w:rPr>
                 <w:rFonts w:cs="Open Sans"/>
+                <w:color w:val="FF0000"/>
                 <w:szCs w:val="20"/>
               </w:rPr>
               <w:t>ID  </w:t>
@@ -7781,12 +8206,14 @@
               <w:textAlignment w:val="baseline"/>
               <w:rPr>
                 <w:rFonts w:cs="Open Sans"/>
+                <w:color w:val="FF0000"/>
                 <w:szCs w:val="20"/>
               </w:rPr>
             </w:pPr>
             <w:r>
               <w:rPr>
                 <w:rFonts w:cs="Open Sans"/>
+                <w:color w:val="FF0000"/>
                 <w:szCs w:val="20"/>
               </w:rPr>
               <w:t>Nombre </w:t>
@@ -7799,12 +8226,14 @@
               <w:textAlignment w:val="baseline"/>
               <w:rPr>
                 <w:rFonts w:cs="Open Sans"/>
+                <w:color w:val="FF0000"/>
                 <w:szCs w:val="20"/>
               </w:rPr>
             </w:pPr>
             <w:r>
               <w:rPr>
                 <w:rFonts w:cs="Open Sans"/>
+                <w:color w:val="FF0000"/>
                 <w:szCs w:val="20"/>
               </w:rPr>
               <w:t>Descripción  </w:t>
@@ -7817,12 +8246,14 @@
               <w:textAlignment w:val="baseline"/>
               <w:rPr>
                 <w:rFonts w:cs="Open Sans"/>
+                <w:color w:val="FF0000"/>
                 <w:szCs w:val="20"/>
               </w:rPr>
             </w:pPr>
             <w:r>
               <w:rPr>
                 <w:rFonts w:cs="Open Sans"/>
+                <w:color w:val="FF0000"/>
                 <w:szCs w:val="20"/>
               </w:rPr>
               <w:t>Programa </w:t>
@@ -7835,12 +8266,14 @@
               <w:textAlignment w:val="baseline"/>
               <w:rPr>
                 <w:rFonts w:cs="Open Sans"/>
+                <w:color w:val="FF0000"/>
                 <w:szCs w:val="20"/>
               </w:rPr>
             </w:pPr>
             <w:r>
               <w:rPr>
                 <w:rFonts w:cs="Open Sans"/>
+                <w:color w:val="FF0000"/>
                 <w:szCs w:val="20"/>
               </w:rPr>
               <w:t>Guía de estudiante</w:t>
@@ -7858,12 +8291,14 @@
               <w:jc w:val="left"/>
               <w:rPr>
                 <w:rFonts w:cs="Open Sans"/>
+                <w:color w:val="FF0000"/>
                 <w:szCs w:val="20"/>
               </w:rPr>
             </w:pPr>
             <w:r>
               <w:rPr>
                 <w:rFonts w:cs="Open Sans"/>
+                <w:color w:val="FF0000"/>
                 <w:szCs w:val="20"/>
               </w:rPr>
               <w:t>Contenidos </w:t>
@@ -7877,66 +8312,114 @@
           <w:p>
             <w:pPr>
               <w:pStyle w:val="Listatablas"/>
+              <w:rPr>
+                <w:color w:val="FF0000"/>
+              </w:rPr>
             </w:pPr>
             <w:r>
+              <w:rPr>
+                <w:color w:val="FF0000"/>
+              </w:rPr>
               <w:t>Un </w:t>
             </w:r>
             <w:proofErr w:type="spellStart"/>
             <w:r>
+              <w:rPr>
+                <w:color w:val="FF0000"/>
+              </w:rPr>
               <w:t>Subject</w:t>
             </w:r>
             <w:proofErr w:type="spellEnd"/>
             <w:r>
+              <w:rPr>
+                <w:color w:val="FF0000"/>
+              </w:rPr>
               <w:t> es una asignatura impartida por un </w:t>
             </w:r>
             <w:proofErr w:type="spellStart"/>
             <w:r>
+              <w:rPr>
+                <w:color w:val="FF0000"/>
+              </w:rPr>
               <w:t>Lecturer</w:t>
             </w:r>
             <w:proofErr w:type="spellEnd"/>
             <w:r>
+              <w:rPr>
+                <w:color w:val="FF0000"/>
+              </w:rPr>
               <w:t> para una organización </w:t>
             </w:r>
             <w:proofErr w:type="spellStart"/>
             <w:r>
+              <w:rPr>
+                <w:color w:val="FF0000"/>
+              </w:rPr>
               <w:t>Organization</w:t>
             </w:r>
             <w:proofErr w:type="spellEnd"/>
             <w:r>
+              <w:rPr>
+                <w:color w:val="FF0000"/>
+              </w:rPr>
               <w:t> en un </w:t>
             </w:r>
             <w:proofErr w:type="spellStart"/>
             <w:r>
+              <w:rPr>
+                <w:color w:val="FF0000"/>
+              </w:rPr>
               <w:t>Degree</w:t>
             </w:r>
             <w:proofErr w:type="spellEnd"/>
             <w:r>
+              <w:rPr>
+                <w:color w:val="FF0000"/>
+              </w:rPr>
               <w:t>. Contiene un programa (</w:t>
             </w:r>
             <w:proofErr w:type="spellStart"/>
             <w:proofErr w:type="gramStart"/>
             <w:r>
+              <w:rPr>
+                <w:color w:val="FF0000"/>
+              </w:rPr>
               <w:t>program:SubjectProgram</w:t>
             </w:r>
             <w:proofErr w:type="spellEnd"/>
             <w:proofErr w:type="gramEnd"/>
             <w:r>
+              <w:rPr>
+                <w:color w:val="FF0000"/>
+              </w:rPr>
               <w:t>), una guía de estudiante (</w:t>
             </w:r>
             <w:proofErr w:type="spellStart"/>
             <w:r>
+              <w:rPr>
+                <w:color w:val="FF0000"/>
+              </w:rPr>
               <w:t>educmat:Guide</w:t>
             </w:r>
             <w:proofErr w:type="spellEnd"/>
             <w:r>
+              <w:rPr>
+                <w:color w:val="FF0000"/>
+              </w:rPr>
               <w:t>) y unos contenidos (</w:t>
             </w:r>
             <w:proofErr w:type="spellStart"/>
             <w:r>
+              <w:rPr>
+                <w:color w:val="FF0000"/>
+              </w:rPr>
               <w:t>educmat:EducationalMaterial</w:t>
             </w:r>
             <w:proofErr w:type="spellEnd"/>
             <w:r>
+              <w:rPr>
+                <w:color w:val="FF0000"/>
+              </w:rPr>
               <w:t>)  que podrían considerarse como entidades adicionales del modelo.  </w:t>
             </w:r>
           </w:p>
@@ -7953,6 +8436,7 @@
               <w:textAlignment w:val="baseline"/>
               <w:rPr>
                 <w:rFonts w:cs="Open Sans"/>
+                <w:color w:val="FF0000"/>
                 <w:szCs w:val="20"/>
               </w:rPr>
             </w:pPr>
@@ -7961,6 +8445,7 @@
               <w:rPr>
                 <w:rFonts w:ascii="Courier New" w:hAnsi="Courier New" w:cs="Courier New"/>
                 <w:b/>
+                <w:color w:val="FF0000"/>
                 <w:szCs w:val="20"/>
               </w:rPr>
               <w:t>AcademicDegree</w:t>
@@ -7971,6 +8456,7 @@
                 <w:rFonts w:cs="Open Sans"/>
                 <w:b/>
                 <w:bCs/>
+                <w:color w:val="FF0000"/>
                 <w:szCs w:val="20"/>
               </w:rPr>
               <w:t> </w:t>
@@ -7978,6 +8464,7 @@
             <w:r>
               <w:rPr>
                 <w:rFonts w:cs="Open Sans"/>
+                <w:color w:val="FF0000"/>
                 <w:szCs w:val="20"/>
               </w:rPr>
               <w:t>(Titulación) </w:t>
@@ -7988,12 +8475,14 @@
               <w:rPr>
                 <w:rFonts w:ascii="Courier New" w:hAnsi="Courier New" w:cs="Courier New"/>
                 <w:b/>
+                <w:color w:val="FF0000"/>
                 <w:szCs w:val="20"/>
               </w:rPr>
             </w:pPr>
             <w:r>
               <w:rPr>
                 <w:rFonts w:cs="Open Sans"/>
+                <w:color w:val="FF0000"/>
                 <w:szCs w:val="20"/>
               </w:rPr>
               <w:t> </w:t>
@@ -8008,16 +8497,28 @@
             <w:pPr>
               <w:pStyle w:val="Listatablas"/>
               <w:jc w:val="left"/>
+              <w:rPr>
+                <w:color w:val="FF0000"/>
+              </w:rPr>
             </w:pPr>
             <w:r>
+              <w:rPr>
+                <w:color w:val="FF0000"/>
+              </w:rPr>
               <w:t>Ontología basada en trabajo previo en DKH, llamada </w:t>
             </w:r>
             <w:proofErr w:type="spellStart"/>
             <w:r>
+              <w:rPr>
+                <w:color w:val="FF0000"/>
+              </w:rPr>
               <w:t>unidegree</w:t>
             </w:r>
             <w:proofErr w:type="spellEnd"/>
             <w:r>
+              <w:rPr>
+                <w:color w:val="FF0000"/>
+              </w:rPr>
               <w:t>, que reutiliza DC, ORG para algunas propiedades y realiza extensiones propias.  </w:t>
             </w:r>
           </w:p>
@@ -8025,21 +8526,36 @@
             <w:pPr>
               <w:pStyle w:val="Listatablas"/>
               <w:jc w:val="left"/>
+              <w:rPr>
+                <w:color w:val="FF0000"/>
+              </w:rPr>
             </w:pPr>
             <w:proofErr w:type="spellStart"/>
             <w:r>
+              <w:rPr>
+                <w:color w:val="FF0000"/>
+              </w:rPr>
               <w:t>Pending</w:t>
             </w:r>
             <w:proofErr w:type="spellEnd"/>
             <w:r>
+              <w:rPr>
+                <w:color w:val="FF0000"/>
+              </w:rPr>
               <w:t xml:space="preserve"> </w:t>
             </w:r>
             <w:proofErr w:type="spellStart"/>
             <w:r>
+              <w:rPr>
+                <w:color w:val="FF0000"/>
+              </w:rPr>
               <w:t>development</w:t>
             </w:r>
             <w:proofErr w:type="spellEnd"/>
             <w:r>
+              <w:rPr>
+                <w:color w:val="FF0000"/>
+              </w:rPr>
               <w:t xml:space="preserve"> </w:t>
             </w:r>
           </w:p>
@@ -8055,6 +8571,7 @@
               <w:textAlignment w:val="baseline"/>
               <w:rPr>
                 <w:rFonts w:cs="Open Sans"/>
+                <w:color w:val="FF0000"/>
                 <w:szCs w:val="20"/>
               </w:rPr>
             </w:pPr>
@@ -8062,6 +8579,7 @@
             <w:r>
               <w:rPr>
                 <w:rFonts w:cs="Open Sans"/>
+                <w:color w:val="FF0000"/>
                 <w:szCs w:val="20"/>
               </w:rPr>
               <w:t>Creative</w:t>
@@ -8070,6 +8588,7 @@
             <w:r>
               <w:rPr>
                 <w:rFonts w:cs="Open Sans"/>
+                <w:color w:val="FF0000"/>
                 <w:szCs w:val="20"/>
               </w:rPr>
               <w:t xml:space="preserve"> </w:t>
@@ -8078,6 +8597,7 @@
             <w:r>
               <w:rPr>
                 <w:rFonts w:cs="Open Sans"/>
+                <w:color w:val="FF0000"/>
                 <w:szCs w:val="20"/>
               </w:rPr>
               <w:t>Commons</w:t>
@@ -8086,6 +8606,7 @@
             <w:r>
               <w:rPr>
                 <w:rFonts w:cs="Open Sans"/>
+                <w:color w:val="FF0000"/>
                 <w:szCs w:val="20"/>
               </w:rPr>
               <w:t xml:space="preserve"> </w:t>
@@ -8094,6 +8615,7 @@
             <w:r>
               <w:rPr>
                 <w:rFonts w:cs="Open Sans"/>
+                <w:color w:val="FF0000"/>
                 <w:szCs w:val="20"/>
               </w:rPr>
               <w:t>Attribution</w:t>
@@ -8102,30 +8624,10 @@
             <w:r>
               <w:rPr>
                 <w:rFonts w:cs="Open Sans"/>
-                <w:szCs w:val="20"/>
-              </w:rPr>
-              <w:t xml:space="preserve"> License </w:t>
-            </w:r>
-            <w:r>
-              <w:rPr>
-                <w:rFonts w:cs="Open Sans"/>
-                <w:szCs w:val="20"/>
-              </w:rPr>
-              <w:t>4</w:t>
-            </w:r>
-            <w:r>
-              <w:rPr>
-                <w:rFonts w:cs="Open Sans"/>
-                <w:szCs w:val="20"/>
-              </w:rPr>
-              <w:t>.0</w:t>
-            </w:r>
-            <w:r>
-              <w:rPr>
-                <w:rFonts w:cs="Open Sans"/>
-                <w:szCs w:val="20"/>
-              </w:rPr>
-              <w:t> </w:t>
+                <w:color w:val="FF0000"/>
+                <w:szCs w:val="20"/>
+              </w:rPr>
+              <w:t xml:space="preserve"> License 4.0 </w:t>
             </w:r>
           </w:p>
           <w:p>
@@ -8135,12 +8637,14 @@
               <w:textAlignment w:val="baseline"/>
               <w:rPr>
                 <w:rFonts w:cs="Open Sans"/>
+                <w:color w:val="FF0000"/>
                 <w:szCs w:val="20"/>
               </w:rPr>
             </w:pPr>
             <w:r>
               <w:rPr>
                 <w:rFonts w:cs="Open Sans"/>
+                <w:color w:val="FF0000"/>
                 <w:szCs w:val="20"/>
               </w:rPr>
               <w:t> </w:t>
@@ -8154,40 +8658,70 @@
           <w:p>
             <w:pPr>
               <w:pStyle w:val="Listatablas"/>
+              <w:rPr>
+                <w:color w:val="FF0000"/>
+              </w:rPr>
             </w:pPr>
             <w:r>
+              <w:rPr>
+                <w:color w:val="FF0000"/>
+              </w:rPr>
               <w:t>Un </w:t>
             </w:r>
             <w:proofErr w:type="spellStart"/>
             <w:r>
+              <w:rPr>
+                <w:color w:val="FF0000"/>
+              </w:rPr>
               <w:t>Degree</w:t>
             </w:r>
             <w:proofErr w:type="spellEnd"/>
             <w:r>
+              <w:rPr>
+                <w:color w:val="FF0000"/>
+              </w:rPr>
               <w:t> pertenece a una </w:t>
             </w:r>
             <w:proofErr w:type="spellStart"/>
             <w:r>
+              <w:rPr>
+                <w:color w:val="FF0000"/>
+              </w:rPr>
               <w:t>Organization</w:t>
             </w:r>
             <w:proofErr w:type="spellEnd"/>
             <w:r>
+              <w:rPr>
+                <w:color w:val="FF0000"/>
+              </w:rPr>
               <w:t> que ofrece varios grados que contienen varias </w:t>
             </w:r>
             <w:proofErr w:type="spellStart"/>
             <w:r>
+              <w:rPr>
+                <w:color w:val="FF0000"/>
+              </w:rPr>
               <w:t>Subjects</w:t>
             </w:r>
             <w:proofErr w:type="spellEnd"/>
             <w:r>
+              <w:rPr>
+                <w:color w:val="FF0000"/>
+              </w:rPr>
               <w:t> las cuales pueden ser impartidas por uno o varios </w:t>
             </w:r>
             <w:proofErr w:type="spellStart"/>
             <w:r>
+              <w:rPr>
+                <w:color w:val="FF0000"/>
+              </w:rPr>
               <w:t>Lecturers</w:t>
             </w:r>
             <w:proofErr w:type="spellEnd"/>
             <w:r>
+              <w:rPr>
+                <w:color w:val="FF0000"/>
+              </w:rPr>
               <w:t>.  </w:t>
             </w:r>
           </w:p>
@@ -26863,6 +27397,59 @@
 </file>
 
 <file path=customXml/item1.xml><?xml version="1.0" encoding="utf-8"?>
+<p:properties xmlns:p="http://schemas.microsoft.com/office/2006/metadata/properties" xmlns:xsi="http://www.w3.org/2001/XMLSchema-instance" xmlns:pc="http://schemas.microsoft.com/office/infopath/2007/PartnerControls">
+  <documentManagement>
+    <SharedWithUsers xmlns="a8d7cad9-02bb-4c58-bbd5-7cb31e189d6d">
+      <UserInfo>
+        <DisplayName>Ricardo Alonso Maturana</DisplayName>
+        <AccountId>21</AccountId>
+        <AccountType/>
+      </UserInfo>
+      <UserInfo>
+        <DisplayName>María Elena Alvarado</DisplayName>
+        <AccountId>15</AccountId>
+        <AccountType/>
+      </UserInfo>
+      <UserInfo>
+        <DisplayName>Esteban Sota</DisplayName>
+        <AccountId>17</AccountId>
+        <AccountType/>
+      </UserInfo>
+      <UserInfo>
+        <DisplayName>Juan Valer</DisplayName>
+        <AccountId>16</AccountId>
+        <AccountType/>
+      </UserInfo>
+      <UserInfo>
+        <DisplayName>María Ortega</DisplayName>
+        <AccountId>23</AccountId>
+        <AccountType/>
+      </UserInfo>
+      <UserInfo>
+        <DisplayName>Fernando Martínez</DisplayName>
+        <AccountId>27</AccountId>
+        <AccountType/>
+      </UserInfo>
+      <UserInfo>
+        <DisplayName>Diego Lopez de Ipiña Gonzalez de Artaza</DisplayName>
+        <AccountId>366</AccountId>
+        <AccountType/>
+      </UserInfo>
+    </SharedWithUsers>
+  </documentManagement>
+</p:properties>
+</file>
+
+<file path=customXml/item2.xml><?xml version="1.0" encoding="utf-8"?>
+<?mso-contentType ?>
+<FormTemplates xmlns="http://schemas.microsoft.com/sharepoint/v3/contenttype/forms">
+  <Display>DocumentLibraryForm</Display>
+  <Edit>DocumentLibraryForm</Edit>
+  <New>DocumentLibraryForm</New>
+</FormTemplates>
+</file>
+
+<file path=customXml/item3.xml><?xml version="1.0" encoding="utf-8"?>
 <ct:contentTypeSchema xmlns:ct="http://schemas.microsoft.com/office/2006/metadata/contentType" xmlns:ma="http://schemas.microsoft.com/office/2006/metadata/properties/metaAttributes" ct:_="" ma:_="" ma:contentTypeName="Documento" ma:contentTypeID="0x0101003D508DBB912C8B42B844232B807E63E0" ma:contentTypeVersion="4" ma:contentTypeDescription="Crear nuevo documento." ma:contentTypeScope="" ma:versionID="79414af3f69b891410ff9914ba2fb748">
   <xsd:schema xmlns:xsd="http://www.w3.org/2001/XMLSchema" xmlns:xs="http://www.w3.org/2001/XMLSchema" xmlns:p="http://schemas.microsoft.com/office/2006/metadata/properties" xmlns:ns2="a8d7cad9-02bb-4c58-bbd5-7cb31e189d6d" xmlns:ns3="7a583967-acdc-4349-bb14-27468b8aeac3" targetNamespace="http://schemas.microsoft.com/office/2006/metadata/properties" ma:root="true" ma:fieldsID="7795b23db4ee7c1107d542083948b69a" ns2:_="" ns3:_="">
     <xsd:import namespace="a8d7cad9-02bb-4c58-bbd5-7cb31e189d6d"/>
@@ -27027,64 +27614,29 @@
 </ct:contentTypeSchema>
 </file>
 
-<file path=customXml/item2.xml><?xml version="1.0" encoding="utf-8"?>
-<?mso-contentType ?>
-<FormTemplates xmlns="http://schemas.microsoft.com/sharepoint/v3/contenttype/forms">
-  <Display>DocumentLibraryForm</Display>
-  <Edit>DocumentLibraryForm</Edit>
-  <New>DocumentLibraryForm</New>
-</FormTemplates>
-</file>
-
-<file path=customXml/item3.xml><?xml version="1.0" encoding="utf-8"?>
-<p:properties xmlns:p="http://schemas.microsoft.com/office/2006/metadata/properties" xmlns:xsi="http://www.w3.org/2001/XMLSchema-instance" xmlns:pc="http://schemas.microsoft.com/office/infopath/2007/PartnerControls">
-  <documentManagement>
-    <SharedWithUsers xmlns="a8d7cad9-02bb-4c58-bbd5-7cb31e189d6d">
-      <UserInfo>
-        <DisplayName>Ricardo Alonso Maturana</DisplayName>
-        <AccountId>21</AccountId>
-        <AccountType/>
-      </UserInfo>
-      <UserInfo>
-        <DisplayName>María Elena Alvarado</DisplayName>
-        <AccountId>15</AccountId>
-        <AccountType/>
-      </UserInfo>
-      <UserInfo>
-        <DisplayName>Esteban Sota</DisplayName>
-        <AccountId>17</AccountId>
-        <AccountType/>
-      </UserInfo>
-      <UserInfo>
-        <DisplayName>Juan Valer</DisplayName>
-        <AccountId>16</AccountId>
-        <AccountType/>
-      </UserInfo>
-      <UserInfo>
-        <DisplayName>María Ortega</DisplayName>
-        <AccountId>23</AccountId>
-        <AccountType/>
-      </UserInfo>
-      <UserInfo>
-        <DisplayName>Fernando Martínez</DisplayName>
-        <AccountId>27</AccountId>
-        <AccountType/>
-      </UserInfo>
-      <UserInfo>
-        <DisplayName>Diego Lopez de Ipiña Gonzalez de Artaza</DisplayName>
-        <AccountId>366</AccountId>
-        <AccountType/>
-      </UserInfo>
-    </SharedWithUsers>
-  </documentManagement>
-</p:properties>
-</file>
-
 <file path=customXml/item4.xml><?xml version="1.0" encoding="utf-8"?>
 <b:Sources xmlns:b="http://schemas.openxmlformats.org/officeDocument/2006/bibliography" xmlns="http://schemas.openxmlformats.org/officeDocument/2006/bibliography" SelectedStyle="/APASixthEditionOfficeOnline.xsl" StyleName="APA" Version="6"/>
 </file>
 
 <file path=customXml/itemProps1.xml><?xml version="1.0" encoding="utf-8"?>
+<ds:datastoreItem xmlns:ds="http://schemas.openxmlformats.org/officeDocument/2006/customXml" ds:itemID="{606B2E90-2221-4A48-9A5D-2A9C29393EC3}">
+  <ds:schemaRefs>
+    <ds:schemaRef ds:uri="http://schemas.microsoft.com/office/2006/metadata/properties"/>
+    <ds:schemaRef ds:uri="http://schemas.microsoft.com/office/infopath/2007/PartnerControls"/>
+    <ds:schemaRef ds:uri="a8d7cad9-02bb-4c58-bbd5-7cb31e189d6d"/>
+  </ds:schemaRefs>
+</ds:datastoreItem>
+</file>
+
+<file path=customXml/itemProps2.xml><?xml version="1.0" encoding="utf-8"?>
+<ds:datastoreItem xmlns:ds="http://schemas.openxmlformats.org/officeDocument/2006/customXml" ds:itemID="{B7C9CCEC-C81F-47A3-8829-A8FBAC23B68A}">
+  <ds:schemaRefs>
+    <ds:schemaRef ds:uri="http://schemas.microsoft.com/sharepoint/v3/contenttype/forms"/>
+  </ds:schemaRefs>
+</ds:datastoreItem>
+</file>
+
+<file path=customXml/itemProps3.xml><?xml version="1.0" encoding="utf-8"?>
 <ds:datastoreItem xmlns:ds="http://schemas.openxmlformats.org/officeDocument/2006/customXml" ds:itemID="{AED5C8DC-30FA-4432-8768-22DAA233DD6C}">
   <ds:schemaRefs>
     <ds:schemaRef ds:uri="http://schemas.microsoft.com/office/2006/metadata/contentType"/>
@@ -27103,26 +27655,8 @@
 </ds:datastoreItem>
 </file>
 
-<file path=customXml/itemProps2.xml><?xml version="1.0" encoding="utf-8"?>
-<ds:datastoreItem xmlns:ds="http://schemas.openxmlformats.org/officeDocument/2006/customXml" ds:itemID="{B7C9CCEC-C81F-47A3-8829-A8FBAC23B68A}">
-  <ds:schemaRefs>
-    <ds:schemaRef ds:uri="http://schemas.microsoft.com/sharepoint/v3/contenttype/forms"/>
-  </ds:schemaRefs>
-</ds:datastoreItem>
-</file>
-
-<file path=customXml/itemProps3.xml><?xml version="1.0" encoding="utf-8"?>
-<ds:datastoreItem xmlns:ds="http://schemas.openxmlformats.org/officeDocument/2006/customXml" ds:itemID="{606B2E90-2221-4A48-9A5D-2A9C29393EC3}">
-  <ds:schemaRefs>
-    <ds:schemaRef ds:uri="http://schemas.microsoft.com/office/2006/metadata/properties"/>
-    <ds:schemaRef ds:uri="http://schemas.microsoft.com/office/infopath/2007/PartnerControls"/>
-    <ds:schemaRef ds:uri="a8d7cad9-02bb-4c58-bbd5-7cb31e189d6d"/>
-  </ds:schemaRefs>
-</ds:datastoreItem>
-</file>
-
 <file path=customXml/itemProps4.xml><?xml version="1.0" encoding="utf-8"?>
-<ds:datastoreItem xmlns:ds="http://schemas.openxmlformats.org/officeDocument/2006/customXml" ds:itemID="{5C84B78D-F53F-47B4-B5FB-B23FB1E25940}">
+<ds:datastoreItem xmlns:ds="http://schemas.openxmlformats.org/officeDocument/2006/customXml" ds:itemID="{1727ED81-2640-427C-AC2B-82300FD35DCE}">
   <ds:schemaRefs>
     <ds:schemaRef ds:uri="http://schemas.openxmlformats.org/officeDocument/2006/bibliography"/>
   </ds:schemaRefs>

</xml_diff>